<commit_message>
DAY 19 - 07.05.2024 SQL QUERY ASSIGNMENT COMPLETED
</commit_message>
<xml_diff>
--- a/DAY 18 - 06.05.2024/DAY 18 ERD QUESTION 2 - 06.05.2024.docx
+++ b/DAY 18 - 06.05.2024/DAY 18 ERD QUESTION 2 - 06.05.2024.docx
@@ -3,7 +3,677 @@
 <w:document xmlns:wpc="http://schemas.microsoft.com/office/word/2010/wordprocessingCanvas" xmlns:cx="http://schemas.microsoft.com/office/drawing/2014/chartex" xmlns:cx1="http://schemas.microsoft.com/office/drawing/2015/9/8/chartex" xmlns:mc="http://schemas.openxmlformats.org/markup-compatibility/2006" xmlns:o="urn:schemas-microsoft-com:office:office" xmlns:r="http://schemas.openxmlformats.org/officeDocument/2006/relationships" xmlns:m="http://schemas.openxmlformats.org/officeDocument/2006/math" xmlns:v="urn:schemas-microsoft-com:vml" xmlns:wp14="http://schemas.microsoft.com/office/word/2010/wordprocessingDrawing" xmlns:wp="http://schemas.openxmlformats.org/drawingml/2006/wordprocessingDrawing" xmlns:w10="urn:schemas-microsoft-com:office:word" xmlns:w="http://schemas.openxmlformats.org/wordprocessingml/2006/main" xmlns:w14="http://schemas.microsoft.com/office/word/2010/wordml" xmlns:w15="http://schemas.microsoft.com/office/word/2012/wordml" xmlns:w16se="http://schemas.microsoft.com/office/word/2015/wordml/symex" xmlns:wpg="http://schemas.microsoft.com/office/word/2010/wordprocessingGroup" xmlns:wpi="http://schemas.microsoft.com/office/word/2010/wordprocessingInk" xmlns:wne="http://schemas.microsoft.com/office/word/2006/wordml" xmlns:wps="http://schemas.microsoft.com/office/word/2010/wordprocessingShape" mc:Ignorable="w14 w15 w16se wp14">
   <w:body>
     <w:p>
-      <w:bookmarkStart w:id="0" w:name="_GoBack"/>
+      <w:r>
+        <w:rPr>
+          <w:noProof/>
+          <w:lang w:eastAsia="en-IN"/>
+        </w:rPr>
+        <mc:AlternateContent>
+          <mc:Choice Requires="wps">
+            <w:drawing>
+              <wp:anchor distT="0" distB="0" distL="114300" distR="114300" simplePos="0" relativeHeight="251788288" behindDoc="0" locked="0" layoutInCell="1" allowOverlap="1">
+                <wp:simplePos x="0" y="0"/>
+                <wp:positionH relativeFrom="column">
+                  <wp:posOffset>4984376</wp:posOffset>
+                </wp:positionH>
+                <wp:positionV relativeFrom="paragraph">
+                  <wp:posOffset>3890682</wp:posOffset>
+                </wp:positionV>
+                <wp:extent cx="0" cy="711200"/>
+                <wp:effectExtent l="0" t="0" r="19050" b="31750"/>
+                <wp:wrapNone/>
+                <wp:docPr id="72" name="Straight Connector 72"/>
+                <wp:cNvGraphicFramePr/>
+                <a:graphic xmlns:a="http://schemas.openxmlformats.org/drawingml/2006/main">
+                  <a:graphicData uri="http://schemas.microsoft.com/office/word/2010/wordprocessingShape">
+                    <wps:wsp>
+                      <wps:cNvCnPr/>
+                      <wps:spPr>
+                        <a:xfrm>
+                          <a:off x="0" y="0"/>
+                          <a:ext cx="0" cy="711200"/>
+                        </a:xfrm>
+                        <a:prstGeom prst="line">
+                          <a:avLst/>
+                        </a:prstGeom>
+                      </wps:spPr>
+                      <wps:style>
+                        <a:lnRef idx="1">
+                          <a:schemeClr val="accent1"/>
+                        </a:lnRef>
+                        <a:fillRef idx="0">
+                          <a:schemeClr val="accent1"/>
+                        </a:fillRef>
+                        <a:effectRef idx="0">
+                          <a:schemeClr val="accent1"/>
+                        </a:effectRef>
+                        <a:fontRef idx="minor">
+                          <a:schemeClr val="tx1"/>
+                        </a:fontRef>
+                      </wps:style>
+                      <wps:bodyPr/>
+                    </wps:wsp>
+                  </a:graphicData>
+                </a:graphic>
+                <wp14:sizeRelH relativeFrom="margin">
+                  <wp14:pctWidth>0</wp14:pctWidth>
+                </wp14:sizeRelH>
+                <wp14:sizeRelV relativeFrom="margin">
+                  <wp14:pctHeight>0</wp14:pctHeight>
+                </wp14:sizeRelV>
+              </wp:anchor>
+            </w:drawing>
+          </mc:Choice>
+          <mc:Fallback>
+            <w:pict>
+              <v:line w14:anchorId="2D097A15" id="Straight Connector 72" o:spid="_x0000_s1026" style="position:absolute;z-index:251788288;visibility:visible;mso-wrap-style:square;mso-width-percent:0;mso-height-percent:0;mso-wrap-distance-left:9pt;mso-wrap-distance-top:0;mso-wrap-distance-right:9pt;mso-wrap-distance-bottom:0;mso-position-horizontal:absolute;mso-position-horizontal-relative:text;mso-position-vertical:absolute;mso-position-vertical-relative:text;mso-width-percent:0;mso-height-percent:0;mso-width-relative:margin;mso-height-relative:margin" from="392.45pt,306.35pt" to="392.45pt,362.35pt" o:gfxdata="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" strokecolor="#5b9bd5 [3204]" strokeweight=".5pt">
+                <v:stroke joinstyle="miter"/>
+              </v:line>
+            </w:pict>
+          </mc:Fallback>
+        </mc:AlternateContent>
+      </w:r>
+      <w:r>
+        <w:rPr>
+          <w:noProof/>
+          <w:lang w:eastAsia="en-IN"/>
+        </w:rPr>
+        <mc:AlternateContent>
+          <mc:Choice Requires="wps">
+            <w:drawing>
+              <wp:anchor distT="0" distB="0" distL="114300" distR="114300" simplePos="0" relativeHeight="251790336" behindDoc="0" locked="0" layoutInCell="1" allowOverlap="1" wp14:anchorId="0E5C2F69" wp14:editId="01939761">
+                <wp:simplePos x="0" y="0"/>
+                <wp:positionH relativeFrom="column">
+                  <wp:posOffset>4428565</wp:posOffset>
+                </wp:positionH>
+                <wp:positionV relativeFrom="paragraph">
+                  <wp:posOffset>3453055</wp:posOffset>
+                </wp:positionV>
+                <wp:extent cx="1153459" cy="450166"/>
+                <wp:effectExtent l="0" t="0" r="27940" b="26670"/>
+                <wp:wrapNone/>
+                <wp:docPr id="68" name="Oval 68"/>
+                <wp:cNvGraphicFramePr/>
+                <a:graphic xmlns:a="http://schemas.openxmlformats.org/drawingml/2006/main">
+                  <a:graphicData uri="http://schemas.microsoft.com/office/word/2010/wordprocessingShape">
+                    <wps:wsp>
+                      <wps:cNvSpPr/>
+                      <wps:spPr>
+                        <a:xfrm>
+                          <a:off x="0" y="0"/>
+                          <a:ext cx="1153459" cy="450166"/>
+                        </a:xfrm>
+                        <a:prstGeom prst="ellipse">
+                          <a:avLst/>
+                        </a:prstGeom>
+                      </wps:spPr>
+                      <wps:style>
+                        <a:lnRef idx="2">
+                          <a:schemeClr val="accent6"/>
+                        </a:lnRef>
+                        <a:fillRef idx="1">
+                          <a:schemeClr val="lt1"/>
+                        </a:fillRef>
+                        <a:effectRef idx="0">
+                          <a:schemeClr val="accent6"/>
+                        </a:effectRef>
+                        <a:fontRef idx="minor">
+                          <a:schemeClr val="dk1"/>
+                        </a:fontRef>
+                      </wps:style>
+                      <wps:txbx>
+                        <w:txbxContent>
+                          <w:p>
+                            <w:pPr>
+                              <w:rPr>
+                                <w:lang w:val="en-US"/>
+                              </w:rPr>
+                            </w:pPr>
+                            <w:r>
+                              <w:rPr>
+                                <w:lang w:val="en-US"/>
+                              </w:rPr>
+                              <w:t>CreditCard</w:t>
+                            </w:r>
+                          </w:p>
+                        </w:txbxContent>
+                      </wps:txbx>
+                      <wps:bodyPr rot="0" spcFirstLastPara="0" vertOverflow="overflow" horzOverflow="overflow" vert="horz" wrap="square" lIns="91440" tIns="45720" rIns="91440" bIns="45720" numCol="1" spcCol="0" rtlCol="0" fromWordArt="0" anchor="ctr" anchorCtr="0" forceAA="0" compatLnSpc="1">
+                        <a:prstTxWarp prst="textNoShape">
+                          <a:avLst/>
+                        </a:prstTxWarp>
+                        <a:noAutofit/>
+                      </wps:bodyPr>
+                    </wps:wsp>
+                  </a:graphicData>
+                </a:graphic>
+                <wp14:sizeRelH relativeFrom="margin">
+                  <wp14:pctWidth>0</wp14:pctWidth>
+                </wp14:sizeRelH>
+                <wp14:sizeRelV relativeFrom="margin">
+                  <wp14:pctHeight>0</wp14:pctHeight>
+                </wp14:sizeRelV>
+              </wp:anchor>
+            </w:drawing>
+          </mc:Choice>
+          <mc:Fallback>
+            <w:pict>
+              <v:oval w14:anchorId="0E5C2F69" id="Oval 68" o:spid="_x0000_s1026" style="position:absolute;margin-left:348.7pt;margin-top:271.9pt;width:90.8pt;height:35.45pt;z-index:251790336;visibility:visible;mso-wrap-style:square;mso-width-percent:0;mso-height-percent:0;mso-wrap-distance-left:9pt;mso-wrap-distance-top:0;mso-wrap-distance-right:9pt;mso-wrap-distance-bottom:0;mso-position-horizontal:absolute;mso-position-horizontal-relative:text;mso-position-vertical:absolute;mso-position-vertical-relative:text;mso-width-percent:0;mso-height-percent:0;mso-width-relative:margin;mso-height-relative:margin;v-text-anchor:middle" o:gfxdata="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" fillcolor="white [3201]" strokecolor="#70ad47 [3209]" strokeweight="1pt">
+                <v:stroke joinstyle="miter"/>
+                <v:textbox>
+                  <w:txbxContent>
+                    <w:p>
+                      <w:pPr>
+                        <w:rPr>
+                          <w:lang w:val="en-US"/>
+                        </w:rPr>
+                      </w:pPr>
+                      <w:r>
+                        <w:rPr>
+                          <w:lang w:val="en-US"/>
+                        </w:rPr>
+                        <w:t>CreditCard</w:t>
+                      </w:r>
+                    </w:p>
+                  </w:txbxContent>
+                </v:textbox>
+              </v:oval>
+            </w:pict>
+          </mc:Fallback>
+        </mc:AlternateContent>
+      </w:r>
+      <w:r>
+        <w:rPr>
+          <w:noProof/>
+          <w:lang w:eastAsia="en-IN"/>
+        </w:rPr>
+        <mc:AlternateContent>
+          <mc:Choice Requires="wps">
+            <w:drawing>
+              <wp:anchor distT="0" distB="0" distL="114300" distR="114300" simplePos="0" relativeHeight="251785216" behindDoc="0" locked="0" layoutInCell="1" allowOverlap="1">
+                <wp:simplePos x="0" y="0"/>
+                <wp:positionH relativeFrom="column">
+                  <wp:posOffset>4546413</wp:posOffset>
+                </wp:positionH>
+                <wp:positionV relativeFrom="paragraph">
+                  <wp:posOffset>4858871</wp:posOffset>
+                </wp:positionV>
+                <wp:extent cx="270622" cy="5976"/>
+                <wp:effectExtent l="0" t="0" r="34290" b="32385"/>
+                <wp:wrapNone/>
+                <wp:docPr id="61" name="Straight Connector 61"/>
+                <wp:cNvGraphicFramePr/>
+                <a:graphic xmlns:a="http://schemas.openxmlformats.org/drawingml/2006/main">
+                  <a:graphicData uri="http://schemas.microsoft.com/office/word/2010/wordprocessingShape">
+                    <wps:wsp>
+                      <wps:cNvCnPr/>
+                      <wps:spPr>
+                        <a:xfrm flipV="1">
+                          <a:off x="0" y="0"/>
+                          <a:ext cx="270622" cy="5976"/>
+                        </a:xfrm>
+                        <a:prstGeom prst="line">
+                          <a:avLst/>
+                        </a:prstGeom>
+                      </wps:spPr>
+                      <wps:style>
+                        <a:lnRef idx="1">
+                          <a:schemeClr val="accent1"/>
+                        </a:lnRef>
+                        <a:fillRef idx="0">
+                          <a:schemeClr val="accent1"/>
+                        </a:fillRef>
+                        <a:effectRef idx="0">
+                          <a:schemeClr val="accent1"/>
+                        </a:effectRef>
+                        <a:fontRef idx="minor">
+                          <a:schemeClr val="tx1"/>
+                        </a:fontRef>
+                      </wps:style>
+                      <wps:bodyPr/>
+                    </wps:wsp>
+                  </a:graphicData>
+                </a:graphic>
+              </wp:anchor>
+            </w:drawing>
+          </mc:Choice>
+          <mc:Fallback>
+            <w:pict>
+              <v:line w14:anchorId="593588C4" id="Straight Connector 61" o:spid="_x0000_s1026" style="position:absolute;flip:y;z-index:251785216;visibility:visible;mso-wrap-style:square;mso-wrap-distance-left:9pt;mso-wrap-distance-top:0;mso-wrap-distance-right:9pt;mso-wrap-distance-bottom:0;mso-position-horizontal:absolute;mso-position-horizontal-relative:text;mso-position-vertical:absolute;mso-position-vertical-relative:text" from="358pt,382.6pt" to="379.3pt,383.05pt" o:gfxdata="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" strokecolor="#5b9bd5 [3204]" strokeweight=".5pt">
+                <v:stroke joinstyle="miter"/>
+              </v:line>
+            </w:pict>
+          </mc:Fallback>
+        </mc:AlternateContent>
+      </w:r>
+      <w:r>
+        <w:rPr>
+          <w:noProof/>
+          <w:lang w:eastAsia="en-IN"/>
+        </w:rPr>
+        <mc:AlternateContent>
+          <mc:Choice Requires="wps">
+            <w:drawing>
+              <wp:anchor distT="0" distB="0" distL="114300" distR="114300" simplePos="0" relativeHeight="251784192" behindDoc="0" locked="0" layoutInCell="1" allowOverlap="1" wp14:anchorId="63FC95BD" wp14:editId="6C095344">
+                <wp:simplePos x="0" y="0"/>
+                <wp:positionH relativeFrom="column">
+                  <wp:posOffset>3519655</wp:posOffset>
+                </wp:positionH>
+                <wp:positionV relativeFrom="paragraph">
+                  <wp:posOffset>4640954</wp:posOffset>
+                </wp:positionV>
+                <wp:extent cx="1016000" cy="450166"/>
+                <wp:effectExtent l="0" t="0" r="12700" b="26670"/>
+                <wp:wrapNone/>
+                <wp:docPr id="59" name="Oval 59"/>
+                <wp:cNvGraphicFramePr/>
+                <a:graphic xmlns:a="http://schemas.openxmlformats.org/drawingml/2006/main">
+                  <a:graphicData uri="http://schemas.microsoft.com/office/word/2010/wordprocessingShape">
+                    <wps:wsp>
+                      <wps:cNvSpPr/>
+                      <wps:spPr>
+                        <a:xfrm>
+                          <a:off x="0" y="0"/>
+                          <a:ext cx="1016000" cy="450166"/>
+                        </a:xfrm>
+                        <a:prstGeom prst="ellipse">
+                          <a:avLst/>
+                        </a:prstGeom>
+                      </wps:spPr>
+                      <wps:style>
+                        <a:lnRef idx="2">
+                          <a:schemeClr val="accent6"/>
+                        </a:lnRef>
+                        <a:fillRef idx="1">
+                          <a:schemeClr val="lt1"/>
+                        </a:fillRef>
+                        <a:effectRef idx="0">
+                          <a:schemeClr val="accent6"/>
+                        </a:effectRef>
+                        <a:fontRef idx="minor">
+                          <a:schemeClr val="dk1"/>
+                        </a:fontRef>
+                      </wps:style>
+                      <wps:txbx>
+                        <w:txbxContent>
+                          <w:p>
+                            <w:pPr>
+                              <w:rPr>
+                                <w:lang w:val="en-US"/>
+                              </w:rPr>
+                            </w:pPr>
+                            <w:r>
+                              <w:rPr>
+                                <w:lang w:val="en-US"/>
+                              </w:rPr>
+                              <w:t>Type_ID</w:t>
+                            </w:r>
+                          </w:p>
+                        </w:txbxContent>
+                      </wps:txbx>
+                      <wps:bodyPr rot="0" spcFirstLastPara="0" vertOverflow="overflow" horzOverflow="overflow" vert="horz" wrap="square" lIns="91440" tIns="45720" rIns="91440" bIns="45720" numCol="1" spcCol="0" rtlCol="0" fromWordArt="0" anchor="ctr" anchorCtr="0" forceAA="0" compatLnSpc="1">
+                        <a:prstTxWarp prst="textNoShape">
+                          <a:avLst/>
+                        </a:prstTxWarp>
+                        <a:noAutofit/>
+                      </wps:bodyPr>
+                    </wps:wsp>
+                  </a:graphicData>
+                </a:graphic>
+                <wp14:sizeRelH relativeFrom="margin">
+                  <wp14:pctWidth>0</wp14:pctWidth>
+                </wp14:sizeRelH>
+                <wp14:sizeRelV relativeFrom="margin">
+                  <wp14:pctHeight>0</wp14:pctHeight>
+                </wp14:sizeRelV>
+              </wp:anchor>
+            </w:drawing>
+          </mc:Choice>
+          <mc:Fallback>
+            <w:pict>
+              <v:oval w14:anchorId="63FC95BD" id="Oval 59" o:spid="_x0000_s1027" style="position:absolute;margin-left:277.15pt;margin-top:365.45pt;width:80pt;height:35.45pt;z-index:251784192;visibility:visible;mso-wrap-style:square;mso-width-percent:0;mso-height-percent:0;mso-wrap-distance-left:9pt;mso-wrap-distance-top:0;mso-wrap-distance-right:9pt;mso-wrap-distance-bottom:0;mso-position-horizontal:absolute;mso-position-horizontal-relative:text;mso-position-vertical:absolute;mso-position-vertical-relative:text;mso-width-percent:0;mso-height-percent:0;mso-width-relative:margin;mso-height-relative:margin;v-text-anchor:middle" o:gfxdata="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" fillcolor="white [3201]" strokecolor="#70ad47 [3209]" strokeweight="1pt">
+                <v:stroke joinstyle="miter"/>
+                <v:textbox>
+                  <w:txbxContent>
+                    <w:p>
+                      <w:pPr>
+                        <w:rPr>
+                          <w:lang w:val="en-US"/>
+                        </w:rPr>
+                      </w:pPr>
+                      <w:r>
+                        <w:rPr>
+                          <w:lang w:val="en-US"/>
+                        </w:rPr>
+                        <w:t>Type_ID</w:t>
+                      </w:r>
+                    </w:p>
+                  </w:txbxContent>
+                </v:textbox>
+              </v:oval>
+            </w:pict>
+          </mc:Fallback>
+        </mc:AlternateContent>
+      </w:r>
+      <w:r>
+        <w:rPr>
+          <w:noProof/>
+          <w:lang w:eastAsia="en-IN"/>
+        </w:rPr>
+        <mc:AlternateContent>
+          <mc:Choice Requires="wps">
+            <w:drawing>
+              <wp:anchor distT="0" distB="0" distL="114300" distR="114300" simplePos="0" relativeHeight="251782144" behindDoc="0" locked="0" layoutInCell="1" allowOverlap="1">
+                <wp:simplePos x="0" y="0"/>
+                <wp:positionH relativeFrom="column">
+                  <wp:posOffset>3824941</wp:posOffset>
+                </wp:positionH>
+                <wp:positionV relativeFrom="paragraph">
+                  <wp:posOffset>9042400</wp:posOffset>
+                </wp:positionV>
+                <wp:extent cx="0" cy="137459"/>
+                <wp:effectExtent l="0" t="0" r="19050" b="34290"/>
+                <wp:wrapNone/>
+                <wp:docPr id="47" name="Straight Connector 47"/>
+                <wp:cNvGraphicFramePr/>
+                <a:graphic xmlns:a="http://schemas.openxmlformats.org/drawingml/2006/main">
+                  <a:graphicData uri="http://schemas.microsoft.com/office/word/2010/wordprocessingShape">
+                    <wps:wsp>
+                      <wps:cNvCnPr/>
+                      <wps:spPr>
+                        <a:xfrm>
+                          <a:off x="0" y="0"/>
+                          <a:ext cx="0" cy="137459"/>
+                        </a:xfrm>
+                        <a:prstGeom prst="line">
+                          <a:avLst/>
+                        </a:prstGeom>
+                      </wps:spPr>
+                      <wps:style>
+                        <a:lnRef idx="1">
+                          <a:schemeClr val="accent1"/>
+                        </a:lnRef>
+                        <a:fillRef idx="0">
+                          <a:schemeClr val="accent1"/>
+                        </a:fillRef>
+                        <a:effectRef idx="0">
+                          <a:schemeClr val="accent1"/>
+                        </a:effectRef>
+                        <a:fontRef idx="minor">
+                          <a:schemeClr val="tx1"/>
+                        </a:fontRef>
+                      </wps:style>
+                      <wps:bodyPr/>
+                    </wps:wsp>
+                  </a:graphicData>
+                </a:graphic>
+              </wp:anchor>
+            </w:drawing>
+          </mc:Choice>
+          <mc:Fallback>
+            <w:pict>
+              <v:line w14:anchorId="6106D5EF" id="Straight Connector 47" o:spid="_x0000_s1026" style="position:absolute;z-index:251782144;visibility:visible;mso-wrap-style:square;mso-wrap-distance-left:9pt;mso-wrap-distance-top:0;mso-wrap-distance-right:9pt;mso-wrap-distance-bottom:0;mso-position-horizontal:absolute;mso-position-horizontal-relative:text;mso-position-vertical:absolute;mso-position-vertical-relative:text" from="301.2pt,712pt" to="301.2pt,722.8pt" o:gfxdata="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" strokecolor="#5b9bd5 [3204]" strokeweight=".5pt">
+                <v:stroke joinstyle="miter"/>
+              </v:line>
+            </w:pict>
+          </mc:Fallback>
+        </mc:AlternateContent>
+      </w:r>
+      <w:r>
+        <w:rPr>
+          <w:noProof/>
+          <w:lang w:eastAsia="en-IN"/>
+        </w:rPr>
+        <mc:AlternateContent>
+          <mc:Choice Requires="wps">
+            <w:drawing>
+              <wp:anchor distT="0" distB="0" distL="114300" distR="114300" simplePos="0" relativeHeight="251781120" behindDoc="0" locked="0" layoutInCell="1" allowOverlap="1" wp14:anchorId="15E1B0E7" wp14:editId="0E4C4AFD">
+                <wp:simplePos x="0" y="0"/>
+                <wp:positionH relativeFrom="column">
+                  <wp:posOffset>3104478</wp:posOffset>
+                </wp:positionH>
+                <wp:positionV relativeFrom="paragraph">
+                  <wp:posOffset>9194203</wp:posOffset>
+                </wp:positionV>
+                <wp:extent cx="1444625" cy="450166"/>
+                <wp:effectExtent l="0" t="0" r="22225" b="26670"/>
+                <wp:wrapNone/>
+                <wp:docPr id="23" name="Oval 23"/>
+                <wp:cNvGraphicFramePr/>
+                <a:graphic xmlns:a="http://schemas.openxmlformats.org/drawingml/2006/main">
+                  <a:graphicData uri="http://schemas.microsoft.com/office/word/2010/wordprocessingShape">
+                    <wps:wsp>
+                      <wps:cNvSpPr/>
+                      <wps:spPr>
+                        <a:xfrm>
+                          <a:off x="0" y="0"/>
+                          <a:ext cx="1444625" cy="450166"/>
+                        </a:xfrm>
+                        <a:prstGeom prst="ellipse">
+                          <a:avLst/>
+                        </a:prstGeom>
+                      </wps:spPr>
+                      <wps:style>
+                        <a:lnRef idx="2">
+                          <a:schemeClr val="accent6"/>
+                        </a:lnRef>
+                        <a:fillRef idx="1">
+                          <a:schemeClr val="lt1"/>
+                        </a:fillRef>
+                        <a:effectRef idx="0">
+                          <a:schemeClr val="accent6"/>
+                        </a:effectRef>
+                        <a:fontRef idx="minor">
+                          <a:schemeClr val="dk1"/>
+                        </a:fontRef>
+                      </wps:style>
+                      <wps:txbx>
+                        <w:txbxContent>
+                          <w:p>
+                            <w:pPr>
+                              <w:rPr>
+                                <w:lang w:val="en-US"/>
+                              </w:rPr>
+                            </w:pPr>
+                            <w:r>
+                              <w:rPr>
+                                <w:lang w:val="en-US"/>
+                              </w:rPr>
+                              <w:t>Member</w:t>
+                            </w:r>
+                            <w:r>
+                              <w:rPr>
+                                <w:lang w:val="en-US"/>
+                              </w:rPr>
+                              <w:t>_ID</w:t>
+                            </w:r>
+                          </w:p>
+                        </w:txbxContent>
+                      </wps:txbx>
+                      <wps:bodyPr rot="0" spcFirstLastPara="0" vertOverflow="overflow" horzOverflow="overflow" vert="horz" wrap="square" lIns="91440" tIns="45720" rIns="91440" bIns="45720" numCol="1" spcCol="0" rtlCol="0" fromWordArt="0" anchor="ctr" anchorCtr="0" forceAA="0" compatLnSpc="1">
+                        <a:prstTxWarp prst="textNoShape">
+                          <a:avLst/>
+                        </a:prstTxWarp>
+                        <a:noAutofit/>
+                      </wps:bodyPr>
+                    </wps:wsp>
+                  </a:graphicData>
+                </a:graphic>
+                <wp14:sizeRelH relativeFrom="margin">
+                  <wp14:pctWidth>0</wp14:pctWidth>
+                </wp14:sizeRelH>
+                <wp14:sizeRelV relativeFrom="margin">
+                  <wp14:pctHeight>0</wp14:pctHeight>
+                </wp14:sizeRelV>
+              </wp:anchor>
+            </w:drawing>
+          </mc:Choice>
+          <mc:Fallback>
+            <w:pict>
+              <v:oval w14:anchorId="15E1B0E7" id="Oval 23" o:spid="_x0000_s1028" style="position:absolute;margin-left:244.45pt;margin-top:723.95pt;width:113.75pt;height:35.45pt;z-index:251781120;visibility:visible;mso-wrap-style:square;mso-width-percent:0;mso-height-percent:0;mso-wrap-distance-left:9pt;mso-wrap-distance-top:0;mso-wrap-distance-right:9pt;mso-wrap-distance-bottom:0;mso-position-horizontal:absolute;mso-position-horizontal-relative:text;mso-position-vertical:absolute;mso-position-vertical-relative:text;mso-width-percent:0;mso-height-percent:0;mso-width-relative:margin;mso-height-relative:margin;v-text-anchor:middle" o:gfxdata="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" fillcolor="white [3201]" strokecolor="#70ad47 [3209]" strokeweight="1pt">
+                <v:stroke joinstyle="miter"/>
+                <v:textbox>
+                  <w:txbxContent>
+                    <w:p>
+                      <w:pPr>
+                        <w:rPr>
+                          <w:lang w:val="en-US"/>
+                        </w:rPr>
+                      </w:pPr>
+                      <w:r>
+                        <w:rPr>
+                          <w:lang w:val="en-US"/>
+                        </w:rPr>
+                        <w:t>Member</w:t>
+                      </w:r>
+                      <w:r>
+                        <w:rPr>
+                          <w:lang w:val="en-US"/>
+                        </w:rPr>
+                        <w:t>_ID</w:t>
+                      </w:r>
+                    </w:p>
+                  </w:txbxContent>
+                </v:textbox>
+              </v:oval>
+            </w:pict>
+          </mc:Fallback>
+        </mc:AlternateContent>
+      </w:r>
+      <w:r>
+        <w:rPr>
+          <w:noProof/>
+          <w:lang w:eastAsia="en-IN"/>
+        </w:rPr>
+        <mc:AlternateContent>
+          <mc:Choice Requires="wps">
+            <w:drawing>
+              <wp:anchor distT="0" distB="0" distL="114300" distR="114300" simplePos="0" relativeHeight="251776000" behindDoc="0" locked="0" layoutInCell="1" allowOverlap="1">
+                <wp:simplePos x="0" y="0"/>
+                <wp:positionH relativeFrom="column">
+                  <wp:posOffset>3801034</wp:posOffset>
+                </wp:positionH>
+                <wp:positionV relativeFrom="paragraph">
+                  <wp:posOffset>5653741</wp:posOffset>
+                </wp:positionV>
+                <wp:extent cx="1272989" cy="1553509"/>
+                <wp:effectExtent l="0" t="0" r="22860" b="27940"/>
+                <wp:wrapNone/>
+                <wp:docPr id="89" name="Straight Connector 89"/>
+                <wp:cNvGraphicFramePr/>
+                <a:graphic xmlns:a="http://schemas.openxmlformats.org/drawingml/2006/main">
+                  <a:graphicData uri="http://schemas.microsoft.com/office/word/2010/wordprocessingShape">
+                    <wps:wsp>
+                      <wps:cNvCnPr/>
+                      <wps:spPr>
+                        <a:xfrm flipV="1">
+                          <a:off x="0" y="0"/>
+                          <a:ext cx="1272989" cy="1553509"/>
+                        </a:xfrm>
+                        <a:prstGeom prst="line">
+                          <a:avLst/>
+                        </a:prstGeom>
+                      </wps:spPr>
+                      <wps:style>
+                        <a:lnRef idx="1">
+                          <a:schemeClr val="accent1"/>
+                        </a:lnRef>
+                        <a:fillRef idx="0">
+                          <a:schemeClr val="accent1"/>
+                        </a:fillRef>
+                        <a:effectRef idx="0">
+                          <a:schemeClr val="accent1"/>
+                        </a:effectRef>
+                        <a:fontRef idx="minor">
+                          <a:schemeClr val="tx1"/>
+                        </a:fontRef>
+                      </wps:style>
+                      <wps:bodyPr/>
+                    </wps:wsp>
+                  </a:graphicData>
+                </a:graphic>
+                <wp14:sizeRelH relativeFrom="margin">
+                  <wp14:pctWidth>0</wp14:pctWidth>
+                </wp14:sizeRelH>
+                <wp14:sizeRelV relativeFrom="margin">
+                  <wp14:pctHeight>0</wp14:pctHeight>
+                </wp14:sizeRelV>
+              </wp:anchor>
+            </w:drawing>
+          </mc:Choice>
+          <mc:Fallback>
+            <w:pict>
+              <v:line w14:anchorId="5E4D46F7" id="Straight Connector 89" o:spid="_x0000_s1026" style="position:absolute;flip:y;z-index:251776000;visibility:visible;mso-wrap-style:square;mso-width-percent:0;mso-height-percent:0;mso-wrap-distance-left:9pt;mso-wrap-distance-top:0;mso-wrap-distance-right:9pt;mso-wrap-distance-bottom:0;mso-position-horizontal:absolute;mso-position-horizontal-relative:text;mso-position-vertical:absolute;mso-position-vertical-relative:text;mso-width-percent:0;mso-height-percent:0;mso-width-relative:margin;mso-height-relative:margin" from="299.3pt,445.2pt" to="399.55pt,567.5pt" o:gfxdata="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" strokecolor="#5b9bd5 [3204]" strokeweight=".5pt">
+                <v:stroke joinstyle="miter"/>
+              </v:line>
+            </w:pict>
+          </mc:Fallback>
+        </mc:AlternateContent>
+      </w:r>
+      <w:r>
+        <w:rPr>
+          <w:noProof/>
+          <w:lang w:eastAsia="en-IN"/>
+        </w:rPr>
+        <mc:AlternateContent>
+          <mc:Choice Requires="wps">
+            <w:drawing>
+              <wp:anchor distT="0" distB="0" distL="114300" distR="114300" simplePos="0" relativeHeight="251779072" behindDoc="0" locked="0" layoutInCell="1" allowOverlap="1">
+                <wp:simplePos x="0" y="0"/>
+                <wp:positionH relativeFrom="column">
+                  <wp:posOffset>5074024</wp:posOffset>
+                </wp:positionH>
+                <wp:positionV relativeFrom="paragraph">
+                  <wp:posOffset>5090982</wp:posOffset>
+                </wp:positionV>
+                <wp:extent cx="0" cy="568736"/>
+                <wp:effectExtent l="0" t="0" r="19050" b="22225"/>
+                <wp:wrapNone/>
+                <wp:docPr id="22" name="Straight Connector 22"/>
+                <wp:cNvGraphicFramePr/>
+                <a:graphic xmlns:a="http://schemas.openxmlformats.org/drawingml/2006/main">
+                  <a:graphicData uri="http://schemas.microsoft.com/office/word/2010/wordprocessingShape">
+                    <wps:wsp>
+                      <wps:cNvCnPr/>
+                      <wps:spPr>
+                        <a:xfrm>
+                          <a:off x="0" y="0"/>
+                          <a:ext cx="0" cy="568736"/>
+                        </a:xfrm>
+                        <a:prstGeom prst="line">
+                          <a:avLst/>
+                        </a:prstGeom>
+                      </wps:spPr>
+                      <wps:style>
+                        <a:lnRef idx="1">
+                          <a:schemeClr val="accent1"/>
+                        </a:lnRef>
+                        <a:fillRef idx="0">
+                          <a:schemeClr val="accent1"/>
+                        </a:fillRef>
+                        <a:effectRef idx="0">
+                          <a:schemeClr val="accent1"/>
+                        </a:effectRef>
+                        <a:fontRef idx="minor">
+                          <a:schemeClr val="tx1"/>
+                        </a:fontRef>
+                      </wps:style>
+                      <wps:bodyPr/>
+                    </wps:wsp>
+                  </a:graphicData>
+                </a:graphic>
+              </wp:anchor>
+            </w:drawing>
+          </mc:Choice>
+          <mc:Fallback>
+            <w:pict>
+              <v:line w14:anchorId="109239E3" id="Straight Connector 22" o:spid="_x0000_s1026" style="position:absolute;z-index:251779072;visibility:visible;mso-wrap-style:square;mso-wrap-distance-left:9pt;mso-wrap-distance-top:0;mso-wrap-distance-right:9pt;mso-wrap-distance-bottom:0;mso-position-horizontal:absolute;mso-position-horizontal-relative:text;mso-position-vertical:absolute;mso-position-vertical-relative:text" from="399.55pt,400.85pt" to="399.55pt,445.65pt" o:gfxdata="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" strokecolor="#5b9bd5 [3204]" strokeweight=".5pt">
+                <v:stroke joinstyle="miter"/>
+              </v:line>
+            </w:pict>
+          </mc:Fallback>
+        </mc:AlternateContent>
+      </w:r>
       <w:r>
         <w:rPr>
           <w:noProof/>
@@ -74,7 +744,6 @@
           </mc:Fallback>
         </mc:AlternateContent>
       </w:r>
-      <w:bookmarkEnd w:id="0"/>
       <w:r>
         <w:rPr>
           <w:noProof/>
@@ -396,71 +1065,7 @@
           </mc:Choice>
           <mc:Fallback>
             <w:pict>
-              <v:line w14:anchorId="691A6CED" id="Straight Connector 90" o:spid="_x0000_s1026" style="position:absolute;z-index:251777024;visibility:visible;mso-wrap-style:square;mso-wrap-distance-left:9pt;mso-wrap-distance-top:0;mso-wrap-distance-right:9pt;mso-wrap-distance-bottom:0;mso-position-horizontal:absolute;mso-position-horizontal-relative:text;mso-position-vertical:absolute;mso-position-vertical-relative:text" from="300pt,639pt" to="300pt,675.5pt" o:gfxdata="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" strokecolor="#5b9bd5 [3204]" strokeweight=".5pt">
-                <v:stroke joinstyle="miter"/>
-              </v:line>
-            </w:pict>
-          </mc:Fallback>
-        </mc:AlternateContent>
-      </w:r>
-      <w:r>
-        <w:rPr>
-          <w:noProof/>
-          <w:lang w:eastAsia="en-IN"/>
-        </w:rPr>
-        <mc:AlternateContent>
-          <mc:Choice Requires="wps">
-            <w:drawing>
-              <wp:anchor distT="0" distB="0" distL="114300" distR="114300" simplePos="0" relativeHeight="251776000" behindDoc="0" locked="0" layoutInCell="1" allowOverlap="1">
-                <wp:simplePos x="0" y="0"/>
-                <wp:positionH relativeFrom="column">
-                  <wp:posOffset>4286250</wp:posOffset>
-                </wp:positionH>
-                <wp:positionV relativeFrom="paragraph">
-                  <wp:posOffset>7639050</wp:posOffset>
-                </wp:positionV>
-                <wp:extent cx="520700" cy="12700"/>
-                <wp:effectExtent l="0" t="0" r="31750" b="25400"/>
-                <wp:wrapNone/>
-                <wp:docPr id="89" name="Straight Connector 89"/>
-                <wp:cNvGraphicFramePr/>
-                <a:graphic xmlns:a="http://schemas.openxmlformats.org/drawingml/2006/main">
-                  <a:graphicData uri="http://schemas.microsoft.com/office/word/2010/wordprocessingShape">
-                    <wps:wsp>
-                      <wps:cNvCnPr/>
-                      <wps:spPr>
-                        <a:xfrm flipV="1">
-                          <a:off x="0" y="0"/>
-                          <a:ext cx="520700" cy="12700"/>
-                        </a:xfrm>
-                        <a:prstGeom prst="line">
-                          <a:avLst/>
-                        </a:prstGeom>
-                      </wps:spPr>
-                      <wps:style>
-                        <a:lnRef idx="1">
-                          <a:schemeClr val="accent1"/>
-                        </a:lnRef>
-                        <a:fillRef idx="0">
-                          <a:schemeClr val="accent1"/>
-                        </a:fillRef>
-                        <a:effectRef idx="0">
-                          <a:schemeClr val="accent1"/>
-                        </a:effectRef>
-                        <a:fontRef idx="minor">
-                          <a:schemeClr val="tx1"/>
-                        </a:fontRef>
-                      </wps:style>
-                      <wps:bodyPr/>
-                    </wps:wsp>
-                  </a:graphicData>
-                </a:graphic>
-              </wp:anchor>
-            </w:drawing>
-          </mc:Choice>
-          <mc:Fallback>
-            <w:pict>
-              <v:line w14:anchorId="6125BF36" id="Straight Connector 89" o:spid="_x0000_s1026" style="position:absolute;flip:y;z-index:251776000;visibility:visible;mso-wrap-style:square;mso-wrap-distance-left:9pt;mso-wrap-distance-top:0;mso-wrap-distance-right:9pt;mso-wrap-distance-bottom:0;mso-position-horizontal:absolute;mso-position-horizontal-relative:text;mso-position-vertical:absolute;mso-position-vertical-relative:text" from="337.5pt,601.5pt" to="378.5pt,602.5pt" o:gfxdata="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" strokecolor="#5b9bd5 [3204]" strokeweight=".5pt">
+              <v:line w14:anchorId="5D41BD0C" id="Straight Connector 90" o:spid="_x0000_s1026" style="position:absolute;z-index:251777024;visibility:visible;mso-wrap-style:square;mso-wrap-distance-left:9pt;mso-wrap-distance-top:0;mso-wrap-distance-right:9pt;mso-wrap-distance-bottom:0;mso-position-horizontal:absolute;mso-position-horizontal-relative:text;mso-position-vertical:absolute;mso-position-vertical-relative:text" from="300pt,639pt" to="300pt,675.5pt" o:gfxdata="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" strokecolor="#5b9bd5 [3204]" strokeweight=".5pt">
                 <v:stroke joinstyle="miter"/>
               </v:line>
             </w:pict>
@@ -887,7 +1492,7 @@
                                     </pic:cNvPicPr>
                                   </pic:nvPicPr>
                                   <pic:blipFill>
-                                    <a:blip r:embed="rId4">
+                                    <a:blip r:embed="rId5">
                                       <a:extLst>
                                         <a:ext uri="{28A0092B-C50C-407E-A947-70E740481C1C}">
                                           <a14:useLocalDpi xmlns:a14="http://schemas.microsoft.com/office/drawing/2010/main" val="0"/>
@@ -1295,14 +1900,7 @@
                                 <w:u w:val="single"/>
                                 <w:lang w:val="en-US"/>
                               </w:rPr>
-                              <w:t>Dependent</w:t>
-                            </w:r>
-                            <w:r>
-                              <w:rPr>
-                                <w:u w:val="single"/>
-                                <w:lang w:val="en-US"/>
-                              </w:rPr>
-                              <w:t>_ID</w:t>
+                              <w:t>Dependent_ID</w:t>
                             </w:r>
                           </w:p>
                         </w:txbxContent>
@@ -1421,7 +2019,7 @@
                               <w:rPr>
                                 <w:lang w:val="en-US"/>
                               </w:rPr>
-                              <w:t>MemberType</w:t>
+                              <w:t>Dependent</w:t>
                             </w:r>
                           </w:p>
                         </w:txbxContent>
@@ -1446,7 +2044,7 @@
           </mc:Choice>
           <mc:Fallback>
             <w:pict>
-              <v:rect w14:anchorId="1FF88481" id="Rectangle 81" o:spid="_x0000_s1031" style="position:absolute;margin-left:251.5pt;margin-top:675.5pt;width:96.9pt;height:37.1pt;z-index:251765760;visibility:visible;mso-wrap-style:square;mso-width-percent:0;mso-height-percent:0;mso-wrap-distance-left:9pt;mso-wrap-distance-top:0;mso-wrap-distance-right:9pt;mso-wrap-distance-bottom:0;mso-position-horizontal:absolute;mso-position-horizontal-relative:text;mso-position-vertical:absolute;mso-position-vertical-relative:text;mso-width-percent:0;mso-height-percent:0;mso-width-relative:margin;mso-height-relative:margin;v-text-anchor:middle" o:gfxdata="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" fillcolor="white [3201]" strokecolor="#70ad47 [3209]" strokeweight="1pt">
+              <v:rect w14:anchorId="1FF88481" id="Rectangle 81" o:spid="_x0000_s1034" style="position:absolute;margin-left:251.5pt;margin-top:675.5pt;width:96.9pt;height:37.1pt;z-index:251765760;visibility:visible;mso-wrap-style:square;mso-width-percent:0;mso-height-percent:0;mso-wrap-distance-left:9pt;mso-wrap-distance-top:0;mso-wrap-distance-right:9pt;mso-wrap-distance-bottom:0;mso-position-horizontal:absolute;mso-position-horizontal-relative:text;mso-position-vertical:absolute;mso-position-vertical-relative:text;mso-width-percent:0;mso-height-percent:0;mso-width-relative:margin;mso-height-relative:margin;v-text-anchor:middle" o:gfxdata="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" fillcolor="white [3201]" strokecolor="#70ad47 [3209]" strokeweight="1pt">
                 <v:textbox>
                   <w:txbxContent>
                     <w:p>
@@ -1460,7 +2058,7 @@
                         <w:rPr>
                           <w:lang w:val="en-US"/>
                         </w:rPr>
-                        <w:t>MemberType</w:t>
+                        <w:t>Dependent</w:t>
                       </w:r>
                     </w:p>
                   </w:txbxContent>
@@ -4976,7 +5574,7 @@
                                           </pic:cNvPicPr>
                                         </pic:nvPicPr>
                                         <pic:blipFill>
-                                          <a:blip r:embed="rId4">
+                                          <a:blip r:embed="rId5">
                                             <a:extLst>
                                               <a:ext uri="{28A0092B-C50C-407E-A947-70E740481C1C}">
                                                 <a14:useLocalDpi xmlns:a14="http://schemas.microsoft.com/office/drawing/2010/main" val="0"/>
@@ -5063,7 +5661,7 @@
                                     </pic:cNvPicPr>
                                   </pic:nvPicPr>
                                   <pic:blipFill>
-                                    <a:blip r:embed="rId4">
+                                    <a:blip r:embed="rId5">
                                       <a:extLst>
                                         <a:ext uri="{28A0092B-C50C-407E-A947-70E740481C1C}">
                                           <a14:useLocalDpi xmlns:a14="http://schemas.microsoft.com/office/drawing/2010/main" val="0"/>
@@ -5328,7 +5926,7 @@
                                           </pic:cNvPicPr>
                                         </pic:nvPicPr>
                                         <pic:blipFill>
-                                          <a:blip r:embed="rId4">
+                                          <a:blip r:embed="rId5">
                                             <a:extLst>
                                               <a:ext uri="{28A0092B-C50C-407E-A947-70E740481C1C}">
                                                 <a14:useLocalDpi xmlns:a14="http://schemas.microsoft.com/office/drawing/2010/main" val="0"/>
@@ -5415,7 +6013,7 @@
                                     </pic:cNvPicPr>
                                   </pic:nvPicPr>
                                   <pic:blipFill>
-                                    <a:blip r:embed="rId4">
+                                    <a:blip r:embed="rId5">
                                       <a:extLst>
                                         <a:ext uri="{28A0092B-C50C-407E-A947-70E740481C1C}">
                                           <a14:useLocalDpi xmlns:a14="http://schemas.microsoft.com/office/drawing/2010/main" val="0"/>
@@ -5888,13 +6486,7 @@
                               <w:rPr>
                                 <w:lang w:val="en-US"/>
                               </w:rPr>
-                              <w:t>Movie</w:t>
-                            </w:r>
-                            <w:r>
-                              <w:rPr>
-                                <w:lang w:val="en-US"/>
-                              </w:rPr>
-                              <w:t>_Category</w:t>
+                              <w:t>Movie_Category</w:t>
                             </w:r>
                           </w:p>
                         </w:txbxContent>
@@ -6012,14 +6604,7 @@
                                 <w:u w:val="single"/>
                                 <w:lang w:val="en-US"/>
                               </w:rPr>
-                              <w:t>Category</w:t>
-                            </w:r>
-                            <w:r>
-                              <w:rPr>
-                                <w:u w:val="single"/>
-                                <w:lang w:val="en-US"/>
-                              </w:rPr>
-                              <w:t>_ID</w:t>
+                              <w:t>Category_ID</w:t>
                             </w:r>
                           </w:p>
                         </w:txbxContent>
@@ -6137,13 +6722,7 @@
                               <w:rPr>
                                 <w:lang w:val="en-US"/>
                               </w:rPr>
-                              <w:t>Category</w:t>
-                            </w:r>
-                            <w:r>
-                              <w:rPr>
-                                <w:lang w:val="en-US"/>
-                              </w:rPr>
-                              <w:t>_Name</w:t>
+                              <w:t>Category_Name</w:t>
                             </w:r>
                           </w:p>
                         </w:txbxContent>
@@ -6259,13 +6838,7 @@
                               <w:rPr>
                                 <w:lang w:val="en-US"/>
                               </w:rPr>
-                              <w:t>Movie</w:t>
-                            </w:r>
-                            <w:r>
-                              <w:rPr>
-                                <w:lang w:val="en-US"/>
-                              </w:rPr>
-                              <w:t>_Format</w:t>
+                              <w:t>Movie_Format</w:t>
                             </w:r>
                           </w:p>
                         </w:txbxContent>
@@ -6929,7 +7502,6 @@
                         <w:txbxContent>
                           <w:p>
                             <w:pPr>
-                              <w:jc w:val="center"/>
                               <w:rPr>
                                 <w:lang w:val="en-US"/>
                               </w:rPr>
@@ -6938,7 +7510,13 @@
                               <w:rPr>
                                 <w:lang w:val="en-US"/>
                               </w:rPr>
-                              <w:t>Movie_Category</w:t>
+                              <w:t>Category</w:t>
+                            </w:r>
+                            <w:r>
+                              <w:rPr>
+                                <w:lang w:val="en-US"/>
+                              </w:rPr>
+                              <w:t>_ID</w:t>
                             </w:r>
                           </w:p>
                         </w:txbxContent>
@@ -6963,13 +7541,12 @@
           </mc:Choice>
           <mc:Fallback>
             <w:pict>
-              <v:oval w14:anchorId="3B15A0D9" id="Oval 3" o:spid="_x0000_s1059" style="position:absolute;margin-left:-20.5pt;margin-top:19.9pt;width:140.1pt;height:35.45pt;z-index:251662336;visibility:visible;mso-wrap-style:square;mso-width-percent:0;mso-height-percent:0;mso-wrap-distance-left:9pt;mso-wrap-distance-top:0;mso-wrap-distance-right:9pt;mso-wrap-distance-bottom:0;mso-position-horizontal:absolute;mso-position-horizontal-relative:text;mso-position-vertical:absolute;mso-position-vertical-relative:text;mso-width-percent:0;mso-height-percent:0;mso-width-relative:margin;mso-height-relative:margin;v-text-anchor:middle" o:gfxdata="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" fillcolor="white [3201]" strokecolor="#70ad47 [3209]" strokeweight="1pt">
+              <v:oval w14:anchorId="3B15A0D9" id="Oval 3" o:spid="_x0000_s1062" style="position:absolute;margin-left:-20.5pt;margin-top:19.9pt;width:140.1pt;height:35.45pt;z-index:251662336;visibility:visible;mso-wrap-style:square;mso-width-percent:0;mso-height-percent:0;mso-wrap-distance-left:9pt;mso-wrap-distance-top:0;mso-wrap-distance-right:9pt;mso-wrap-distance-bottom:0;mso-position-horizontal:absolute;mso-position-horizontal-relative:text;mso-position-vertical:absolute;mso-position-vertical-relative:text;mso-width-percent:0;mso-height-percent:0;mso-width-relative:margin;mso-height-relative:margin;v-text-anchor:middle" o:gfxdata="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" fillcolor="white [3201]" strokecolor="#70ad47 [3209]" strokeweight="1pt">
                 <v:stroke joinstyle="miter"/>
                 <v:textbox>
                   <w:txbxContent>
                     <w:p>
                       <w:pPr>
-                        <w:jc w:val="center"/>
                         <w:rPr>
                           <w:lang w:val="en-US"/>
                         </w:rPr>
@@ -6978,7 +7555,13 @@
                         <w:rPr>
                           <w:lang w:val="en-US"/>
                         </w:rPr>
-                        <w:t>Movie_Category</w:t>
+                        <w:t>Category</w:t>
+                      </w:r>
+                      <w:r>
+                        <w:rPr>
+                          <w:lang w:val="en-US"/>
+                        </w:rPr>
+                        <w:t>_ID</w:t>
                       </w:r>
                     </w:p>
                   </w:txbxContent>
@@ -7049,7 +7632,13 @@
                               <w:rPr>
                                 <w:lang w:val="en-US"/>
                               </w:rPr>
-                              <w:t>Movie_Format</w:t>
+                              <w:t>Format</w:t>
+                            </w:r>
+                            <w:r>
+                              <w:rPr>
+                                <w:lang w:val="en-US"/>
+                              </w:rPr>
+                              <w:t>_ID</w:t>
                             </w:r>
                           </w:p>
                         </w:txbxContent>
@@ -7074,7 +7663,7 @@
           </mc:Choice>
           <mc:Fallback>
             <w:pict>
-              <v:oval w14:anchorId="3B15A0D9" id="Oval 4" o:spid="_x0000_s1060" style="position:absolute;margin-left:291.3pt;margin-top:22.7pt;width:128.5pt;height:32.1pt;z-index:251664384;visibility:visible;mso-wrap-style:square;mso-width-percent:0;mso-height-percent:0;mso-wrap-distance-left:9pt;mso-wrap-distance-top:0;mso-wrap-distance-right:9pt;mso-wrap-distance-bottom:0;mso-position-horizontal:absolute;mso-position-horizontal-relative:text;mso-position-vertical:absolute;mso-position-vertical-relative:text;mso-width-percent:0;mso-height-percent:0;mso-width-relative:margin;mso-height-relative:margin;v-text-anchor:middle" o:gfxdata="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" fillcolor="white [3201]" strokecolor="#70ad47 [3209]" strokeweight="1pt">
+              <v:oval w14:anchorId="3B15A0D9" id="Oval 4" o:spid="_x0000_s1063" style="position:absolute;margin-left:291.3pt;margin-top:22.7pt;width:128.5pt;height:32.1pt;z-index:251664384;visibility:visible;mso-wrap-style:square;mso-width-percent:0;mso-height-percent:0;mso-wrap-distance-left:9pt;mso-wrap-distance-top:0;mso-wrap-distance-right:9pt;mso-wrap-distance-bottom:0;mso-position-horizontal:absolute;mso-position-horizontal-relative:text;mso-position-vertical:absolute;mso-position-vertical-relative:text;mso-width-percent:0;mso-height-percent:0;mso-width-relative:margin;mso-height-relative:margin;v-text-anchor:middle" o:gfxdata="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" fillcolor="white [3201]" strokecolor="#70ad47 [3209]" strokeweight="1pt">
                 <v:stroke joinstyle="miter"/>
                 <v:textbox>
                   <w:txbxContent>
@@ -7089,7 +7678,13 @@
                         <w:rPr>
                           <w:lang w:val="en-US"/>
                         </w:rPr>
-                        <w:t>Movie_Format</w:t>
+                        <w:t>Format</w:t>
+                      </w:r>
+                      <w:r>
+                        <w:rPr>
+                          <w:lang w:val="en-US"/>
+                        </w:rPr>
+                        <w:t>_ID</w:t>
                       </w:r>
                     </w:p>
                   </w:txbxContent>
@@ -7160,7 +7755,7 @@
                               <w:rPr>
                                 <w:lang w:val="en-US"/>
                               </w:rPr>
-                              <w:t>Movie_Duration</w:t>
+                              <w:t>Shop_ID</w:t>
                             </w:r>
                           </w:p>
                         </w:txbxContent>
@@ -7185,7 +7780,7 @@
           </mc:Choice>
           <mc:Fallback>
             <w:pict>
-              <v:oval w14:anchorId="3B15A0D9" id="Oval 6" o:spid="_x0000_s1061" style="position:absolute;margin-left:280.25pt;margin-top:-32.7pt;width:132.9pt;height:35.4pt;z-index:251668480;visibility:visible;mso-wrap-style:square;mso-width-percent:0;mso-height-percent:0;mso-wrap-distance-left:9pt;mso-wrap-distance-top:0;mso-wrap-distance-right:9pt;mso-wrap-distance-bottom:0;mso-position-horizontal:absolute;mso-position-horizontal-relative:text;mso-position-vertical:absolute;mso-position-vertical-relative:text;mso-width-percent:0;mso-height-percent:0;mso-width-relative:margin;mso-height-relative:margin;v-text-anchor:middle" o:gfxdata="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" fillcolor="white [3201]" strokecolor="#70ad47 [3209]" strokeweight="1pt">
+              <v:oval w14:anchorId="3B15A0D9" id="Oval 6" o:spid="_x0000_s1064" style="position:absolute;margin-left:280.25pt;margin-top:-32.7pt;width:132.9pt;height:35.4pt;z-index:251668480;visibility:visible;mso-wrap-style:square;mso-width-percent:0;mso-height-percent:0;mso-wrap-distance-left:9pt;mso-wrap-distance-top:0;mso-wrap-distance-right:9pt;mso-wrap-distance-bottom:0;mso-position-horizontal:absolute;mso-position-horizontal-relative:text;mso-position-vertical:absolute;mso-position-vertical-relative:text;mso-width-percent:0;mso-height-percent:0;mso-width-relative:margin;mso-height-relative:margin;v-text-anchor:middle" o:gfxdata="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" fillcolor="white [3201]" strokecolor="#70ad47 [3209]" strokeweight="1pt">
                 <v:stroke joinstyle="miter"/>
                 <v:textbox>
                   <w:txbxContent>
@@ -7200,7 +7795,7 @@
                         <w:rPr>
                           <w:lang w:val="en-US"/>
                         </w:rPr>
-                        <w:t>Movie_Duration</w:t>
+                        <w:t>Shop_ID</w:t>
                       </w:r>
                     </w:p>
                   </w:txbxContent>
@@ -7435,6 +8030,90 @@
             </w:pict>
           </mc:Fallback>
         </mc:AlternateContent>
+      </w:r>
+    </w:p>
+    <w:p/>
+    <w:p/>
+    <w:p/>
+    <w:p/>
+    <w:p/>
+    <w:p/>
+    <w:p>
+      <w:r>
+        <w:t xml:space="preserve">                                 M:1                                                                                                 1:M</w:t>
+      </w:r>
+    </w:p>
+    <w:p/>
+    <w:p/>
+    <w:p/>
+    <w:p/>
+    <w:p/>
+    <w:p/>
+    <w:p/>
+    <w:p/>
+    <w:p>
+      <w:r>
+        <w:t xml:space="preserve">                               1</w:t>
+      </w:r>
+      <w:r>
+        <w:t>:M</w:t>
+      </w:r>
+    </w:p>
+    <w:p/>
+    <w:p>
+      <w:r>
+        <w:t xml:space="preserve">                                          1</w:t>
+      </w:r>
+      <w:bookmarkStart w:id="0" w:name="_GoBack"/>
+      <w:bookmarkEnd w:id="0"/>
+      <w:r>
+        <w:t>:M</w:t>
+      </w:r>
+      <w:r>
+        <w:t xml:space="preserve">                                                                                                     1:M</w:t>
+      </w:r>
+    </w:p>
+    <w:p/>
+    <w:p/>
+    <w:p/>
+    <w:p>
+      <w:r>
+        <w:t xml:space="preserve"> </w:t>
+      </w:r>
+      <w:r>
+        <w:t xml:space="preserve">                                                                                                         </w:t>
+      </w:r>
+    </w:p>
+    <w:p/>
+    <w:p/>
+    <w:p>
+      <w:pPr>
+        <w:tabs>
+          <w:tab w:val="left" w:pos="7972"/>
+        </w:tabs>
+      </w:pPr>
+      <w:r>
+        <w:tab/>
+        <w:t xml:space="preserve">     1:1</w:t>
+      </w:r>
+    </w:p>
+    <w:p/>
+    <w:p/>
+    <w:p/>
+    <w:p>
+      <w:pPr>
+        <w:tabs>
+          <w:tab w:val="left" w:pos="6231"/>
+        </w:tabs>
+      </w:pPr>
+      <w:r>
+        <w:t xml:space="preserve">                                                            </w:t>
+      </w:r>
+      <w:r>
+        <w:t xml:space="preserve">                           1:1       </w:t>
+      </w:r>
+      <w:r>
+        <w:t xml:space="preserve">                       1:M</w:t>
       </w:r>
     </w:p>
     <w:sectPr>
@@ -7840,7 +8519,7 @@
   <w:style w:type="paragraph" w:default="1" w:styleId="Normal">
     <w:name w:val="Normal"/>
     <w:qFormat/>
-    <w:rsid w:val="002941EC"/>
+    <w:rsid w:val="00A31D1A"/>
   </w:style>
   <w:style w:type="character" w:default="1" w:styleId="DefaultParagraphFont">
     <w:name w:val="Default Paragraph Font"/>

</xml_diff>